<commit_message>
description de quelques effets
</commit_message>
<xml_diff>
--- a/Projet_elec.docx
+++ b/Projet_elec.docx
@@ -413,9 +413,6 @@
             </w:rPr>
             <w:alias w:val="Auteur"/>
             <w:id w:val="14700094"/>
-            <w:placeholder>
-              <w:docPart w:val="47DE44E08AA64BB7BEC71442BD17DC7F"/>
-            </w:placeholder>
             <w:dataBinding w:prefixMappings="xmlns:ns0='http://schemas.openxmlformats.org/package/2006/metadata/core-properties' xmlns:ns1='http://purl.org/dc/elements/1.1/'" w:xpath="/ns0:coreProperties[1]/ns1:creator[1]" w:storeItemID="{6C3C8BC8-F283-45AE-878A-BAB7291924A1}"/>
             <w:text/>
           </w:sdtPr>
@@ -2385,8 +2382,6 @@
       </w:sdtContent>
     </w:sdt>
     <w:p>
-      <w:bookmarkStart w:id="0" w:name="_GoBack"/>
-      <w:bookmarkEnd w:id="0"/>
       <w:r>
         <w:br w:type="page"/>
       </w:r>
@@ -2395,11 +2390,11 @@
       <w:pPr>
         <w:pStyle w:val="Titre1"/>
       </w:pPr>
-      <w:bookmarkStart w:id="1" w:name="_Toc417919354"/>
+      <w:bookmarkStart w:id="0" w:name="_Toc417919354"/>
       <w:r>
         <w:t>Introduction</w:t>
       </w:r>
-      <w:bookmarkEnd w:id="1"/>
+      <w:bookmarkEnd w:id="0"/>
     </w:p>
     <w:p/>
     <w:p>
@@ -2415,11 +2410,11 @@
           <w:numId w:val="1"/>
         </w:numPr>
       </w:pPr>
-      <w:bookmarkStart w:id="2" w:name="_Toc417919355"/>
+      <w:bookmarkStart w:id="1" w:name="_Toc417919355"/>
       <w:r>
         <w:t>Présentation des différents effets</w:t>
       </w:r>
-      <w:bookmarkEnd w:id="2"/>
+      <w:bookmarkEnd w:id="1"/>
       <w:r>
         <w:t xml:space="preserve"> </w:t>
       </w:r>
@@ -2432,11 +2427,16 @@
           <w:numId w:val="4"/>
         </w:numPr>
       </w:pPr>
-      <w:bookmarkStart w:id="3" w:name="_Toc417919356"/>
+      <w:bookmarkStart w:id="2" w:name="_Toc417919356"/>
       <w:r>
         <w:t>Les effets temporels</w:t>
       </w:r>
-      <w:bookmarkEnd w:id="3"/>
+      <w:bookmarkEnd w:id="2"/>
+    </w:p>
+    <w:p>
+      <w:r>
+        <w:t xml:space="preserve">Les effets temporels sont des effets qui retardent/avancent le signal d’entrée. Il peut aussi y avoir une superposition du signal retardé sur le signal de base. </w:t>
+      </w:r>
     </w:p>
     <w:p>
       <w:pPr>
@@ -2446,13 +2446,22 @@
           <w:numId w:val="7"/>
         </w:numPr>
       </w:pPr>
-      <w:bookmarkStart w:id="4" w:name="_Toc417919357"/>
+      <w:bookmarkStart w:id="3" w:name="_Toc417919357"/>
       <w:r>
         <w:t>L’écho</w:t>
       </w:r>
-      <w:bookmarkEnd w:id="4"/>
+      <w:bookmarkEnd w:id="3"/>
     </w:p>
-    <w:p/>
+    <w:p>
+      <w:r>
+        <w:t>Le principe de l’écho est de retarder le signal et donc d’avoir une superposition entre le signal d’entré et sa version retardé. Le schéma bloc de cet effet est le suivant :</w:t>
+      </w:r>
+    </w:p>
+    <w:p>
+      <w:r>
+        <w:t xml:space="preserve"> </w:t>
+      </w:r>
+    </w:p>
     <w:p>
       <w:pPr>
         <w:pStyle w:val="Titre3"/>
@@ -2461,11 +2470,16 @@
           <w:numId w:val="7"/>
         </w:numPr>
       </w:pPr>
-      <w:bookmarkStart w:id="5" w:name="_Toc417919358"/>
+      <w:bookmarkStart w:id="4" w:name="_Toc417919358"/>
       <w:r>
         <w:t>La réverbération</w:t>
       </w:r>
-      <w:bookmarkEnd w:id="5"/>
+      <w:bookmarkEnd w:id="4"/>
+    </w:p>
+    <w:p>
+      <w:r>
+        <w:t>La réverbération est la persistance d’un son après l’arrêt d’émission de sa source. Cet effet s’obtient par le schéma bloc suivant :</w:t>
+      </w:r>
     </w:p>
     <w:p/>
     <w:p>
@@ -2476,11 +2490,16 @@
           <w:numId w:val="4"/>
         </w:numPr>
       </w:pPr>
-      <w:bookmarkStart w:id="6" w:name="_Toc417919359"/>
+      <w:bookmarkStart w:id="5" w:name="_Toc417919359"/>
       <w:r>
         <w:t>Les effets fréquentiels</w:t>
       </w:r>
-      <w:bookmarkEnd w:id="6"/>
+      <w:bookmarkEnd w:id="5"/>
+    </w:p>
+    <w:p>
+      <w:r>
+        <w:t xml:space="preserve">Les effets fréquentiels jouent sur la fréquence du signal de base.   </w:t>
+      </w:r>
     </w:p>
     <w:p>
       <w:pPr>
@@ -2490,7 +2509,7 @@
           <w:numId w:val="8"/>
         </w:numPr>
       </w:pPr>
-      <w:bookmarkStart w:id="7" w:name="_Toc417919360"/>
+      <w:bookmarkStart w:id="6" w:name="_Toc417919360"/>
       <w:r>
         <w:t xml:space="preserve">La </w:t>
       </w:r>
@@ -2498,7 +2517,7 @@
       <w:r>
         <w:t>wobulation</w:t>
       </w:r>
-      <w:bookmarkEnd w:id="7"/>
+      <w:bookmarkEnd w:id="6"/>
       <w:proofErr w:type="spellEnd"/>
     </w:p>
     <w:p/>
@@ -2510,16 +2529,31 @@
           <w:numId w:val="8"/>
         </w:numPr>
       </w:pPr>
-      <w:bookmarkStart w:id="8" w:name="_Toc417919361"/>
+      <w:bookmarkStart w:id="7" w:name="_Toc417919361"/>
       <w:r>
         <w:t>Le vibrato</w:t>
       </w:r>
-      <w:bookmarkEnd w:id="8"/>
+      <w:bookmarkEnd w:id="7"/>
     </w:p>
     <w:p>
-      <w:pPr>
-        <w:pStyle w:val="Titre3"/>
-      </w:pPr>
+      <w:r>
+        <w:rPr>
+          <w:shd w:val="clear" w:color="auto" w:fill="FFFFFF"/>
+        </w:rPr>
+        <w:t xml:space="preserve">Le vibrato </w:t>
+      </w:r>
+      <w:r>
+        <w:rPr>
+          <w:shd w:val="clear" w:color="auto" w:fill="FFFFFF"/>
+        </w:rPr>
+        <w:t>consiste à faire varier faiblement la hauteur d'une note autour de sa fréquence</w:t>
+      </w:r>
+      <w:r>
+        <w:rPr>
+          <w:shd w:val="clear" w:color="auto" w:fill="FFFFFF"/>
+        </w:rPr>
+        <w:t>.</w:t>
+      </w:r>
     </w:p>
     <w:p>
       <w:pPr>
@@ -2529,16 +2563,19 @@
           <w:numId w:val="8"/>
         </w:numPr>
       </w:pPr>
-      <w:bookmarkStart w:id="9" w:name="_Toc417919362"/>
+      <w:bookmarkStart w:id="8" w:name="_Toc417919362"/>
       <w:r>
         <w:t>Le tremolo</w:t>
       </w:r>
-      <w:bookmarkEnd w:id="9"/>
+      <w:bookmarkEnd w:id="8"/>
     </w:p>
     <w:p>
-      <w:pPr>
-        <w:pStyle w:val="Titre3"/>
-      </w:pPr>
+      <w:r>
+        <w:t xml:space="preserve">Le trémolo </w:t>
+      </w:r>
+      <w:r>
+        <w:t>consiste à faire varier périodiquement l'intensité de la note autour d'une valeur moyenne en conservant la hauteur de départ.</w:t>
+      </w:r>
     </w:p>
     <w:p>
       <w:pPr>
@@ -2548,11 +2585,11 @@
           <w:numId w:val="4"/>
         </w:numPr>
       </w:pPr>
-      <w:bookmarkStart w:id="10" w:name="_Toc417919363"/>
+      <w:bookmarkStart w:id="9" w:name="_Toc417919363"/>
       <w:r>
         <w:t>Les effets dynamiques</w:t>
       </w:r>
-      <w:bookmarkEnd w:id="10"/>
+      <w:bookmarkEnd w:id="9"/>
     </w:p>
     <w:p>
       <w:pPr>
@@ -2562,11 +2599,11 @@
           <w:numId w:val="9"/>
         </w:numPr>
       </w:pPr>
-      <w:bookmarkStart w:id="11" w:name="_Toc417919364"/>
+      <w:bookmarkStart w:id="10" w:name="_Toc417919364"/>
       <w:r>
         <w:t>La modulation d’amplitude</w:t>
       </w:r>
-      <w:bookmarkEnd w:id="11"/>
+      <w:bookmarkEnd w:id="10"/>
     </w:p>
     <w:p/>
     <w:p>
@@ -2577,7 +2614,7 @@
           <w:numId w:val="9"/>
         </w:numPr>
       </w:pPr>
-      <w:bookmarkStart w:id="12" w:name="_Toc417919365"/>
+      <w:bookmarkStart w:id="11" w:name="_Toc417919365"/>
       <w:r>
         <w:t xml:space="preserve">Le </w:t>
       </w:r>
@@ -2585,7 +2622,7 @@
       <w:r>
         <w:t>flanger</w:t>
       </w:r>
-      <w:bookmarkEnd w:id="12"/>
+      <w:bookmarkEnd w:id="11"/>
       <w:proofErr w:type="spellEnd"/>
     </w:p>
     <w:p/>
@@ -2597,13 +2634,84 @@
           <w:numId w:val="9"/>
         </w:numPr>
       </w:pPr>
-      <w:bookmarkStart w:id="13" w:name="_Toc417919366"/>
+      <w:bookmarkStart w:id="12" w:name="_Toc417919366"/>
       <w:r>
         <w:t>Les fondus sonores</w:t>
       </w:r>
-      <w:bookmarkEnd w:id="13"/>
+      <w:bookmarkEnd w:id="12"/>
     </w:p>
-    <w:p/>
+    <w:p>
+      <w:r>
+        <w:t xml:space="preserve">On peut modéliser trois types de fondus sonores : </w:t>
+      </w:r>
+    </w:p>
+    <w:p>
+      <w:pPr>
+        <w:pStyle w:val="Paragraphedeliste"/>
+        <w:numPr>
+          <w:ilvl w:val="0"/>
+          <w:numId w:val="10"/>
+        </w:numPr>
+      </w:pPr>
+      <w:r>
+        <w:t xml:space="preserve">Le fade </w:t>
+      </w:r>
+      <w:r>
+        <w:t>out</w:t>
+      </w:r>
+      <w:r>
+        <w:t> : le fondu s’effectue au début du signal, concrètement le son augmente</w:t>
+      </w:r>
+      <w:r>
+        <w:t xml:space="preserve"> jusqu’à une valeur maximale</w:t>
+      </w:r>
+      <w:r>
+        <w:t xml:space="preserve">. </w:t>
+      </w:r>
+    </w:p>
+    <w:p>
+      <w:pPr>
+        <w:pStyle w:val="Paragraphedeliste"/>
+        <w:numPr>
+          <w:ilvl w:val="0"/>
+          <w:numId w:val="10"/>
+        </w:numPr>
+      </w:pPr>
+      <w:r>
+        <w:t>Le fade in</w:t>
+      </w:r>
+      <w:r>
+        <w:t xml:space="preserve"> : le fondu à lieu à la fin du signal, le son </w:t>
+      </w:r>
+      <w:r>
+        <w:t>diminue de sa valeur maximale jusqu’à 0.</w:t>
+      </w:r>
+    </w:p>
+    <w:p>
+      <w:pPr>
+        <w:pStyle w:val="Paragraphedeliste"/>
+        <w:numPr>
+          <w:ilvl w:val="0"/>
+          <w:numId w:val="10"/>
+        </w:numPr>
+      </w:pPr>
+      <w:r>
+        <w:t xml:space="preserve">Le cross fade : ce sont des fades in et fades </w:t>
+      </w:r>
+      <w:proofErr w:type="spellStart"/>
+      <w:r>
+        <w:t>outs</w:t>
+      </w:r>
+      <w:proofErr w:type="spellEnd"/>
+      <w:r>
+        <w:t xml:space="preserve"> enchaînés. </w:t>
+      </w:r>
+    </w:p>
+    <w:p>
+      <w:pPr>
+        <w:ind w:left="360"/>
+      </w:pPr>
+    </w:p>
     <w:p>
       <w:pPr>
         <w:pStyle w:val="Titre3"/>
@@ -2612,9 +2720,29 @@
           <w:numId w:val="9"/>
         </w:numPr>
       </w:pPr>
-      <w:bookmarkStart w:id="14" w:name="_Toc417919367"/>
+      <w:bookmarkStart w:id="13" w:name="_Toc417919367"/>
       <w:r>
         <w:t>Modulation du nombre d’échantillons du signal</w:t>
+      </w:r>
+      <w:bookmarkEnd w:id="13"/>
+    </w:p>
+    <w:p>
+      <w:r>
+        <w:t>Cette modulation permet d’augmenter ou de réduire la « vitesse » du signal.</w:t>
+      </w:r>
+    </w:p>
+    <w:p/>
+    <w:p>
+      <w:pPr>
+        <w:pStyle w:val="Titre3"/>
+        <w:numPr>
+          <w:ilvl w:val="0"/>
+          <w:numId w:val="9"/>
+        </w:numPr>
+      </w:pPr>
+      <w:bookmarkStart w:id="14" w:name="_Toc417919368"/>
+      <w:r>
+        <w:t>Inversion du signal</w:t>
       </w:r>
       <w:bookmarkEnd w:id="14"/>
     </w:p>
@@ -2627,28 +2755,16 @@
           <w:numId w:val="9"/>
         </w:numPr>
       </w:pPr>
-      <w:bookmarkStart w:id="15" w:name="_Toc417919368"/>
+      <w:bookmarkStart w:id="15" w:name="_Toc417919369"/>
       <w:r>
-        <w:t>Inversion du signal</w:t>
+        <w:t>Les filtres</w:t>
       </w:r>
       <w:bookmarkEnd w:id="15"/>
     </w:p>
-    <w:p/>
     <w:p>
-      <w:pPr>
-        <w:pStyle w:val="Titre3"/>
-        <w:numPr>
-          <w:ilvl w:val="0"/>
-          <w:numId w:val="9"/>
-        </w:numPr>
-      </w:pPr>
-      <w:bookmarkStart w:id="16" w:name="_Toc417919369"/>
-      <w:r>
-        <w:t>Les filtres</w:t>
-      </w:r>
+      <w:bookmarkStart w:id="16" w:name="_GoBack"/>
       <w:bookmarkEnd w:id="16"/>
     </w:p>
-    <w:p/>
     <w:p>
       <w:pPr>
         <w:pStyle w:val="Titre1"/>
@@ -2860,7 +2976,7 @@
               </w14:shadow>
               <w14:numForm w14:val="oldStyle"/>
             </w:rPr>
-            <w:t>1</w:t>
+            <w:t>5</w:t>
           </w:r>
           <w:r>
             <w:rPr>
@@ -3734,6 +3850,118 @@
       </w:pPr>
     </w:lvl>
   </w:abstractNum>
+  <w:abstractNum w:abstractNumId="9">
+    <w:nsid w:val="7BA81D35"/>
+    <w:multiLevelType w:val="hybridMultilevel"/>
+    <w:tmpl w:val="6F0452F2"/>
+    <w:lvl w:ilvl="0" w:tplc="C958D5B0">
+      <w:numFmt w:val="bullet"/>
+      <w:lvlText w:val="-"/>
+      <w:lvlJc w:val="left"/>
+      <w:pPr>
+        <w:ind w:left="720" w:hanging="360"/>
+      </w:pPr>
+      <w:rPr>
+        <w:rFonts w:ascii="Calibri" w:eastAsiaTheme="minorEastAsia" w:hAnsi="Calibri" w:cstheme="minorBidi" w:hint="default"/>
+      </w:rPr>
+    </w:lvl>
+    <w:lvl w:ilvl="1" w:tplc="040C0003" w:tentative="1">
+      <w:start w:val="1"/>
+      <w:numFmt w:val="bullet"/>
+      <w:lvlText w:val="o"/>
+      <w:lvlJc w:val="left"/>
+      <w:pPr>
+        <w:ind w:left="1440" w:hanging="360"/>
+      </w:pPr>
+      <w:rPr>
+        <w:rFonts w:ascii="Courier New" w:hAnsi="Courier New" w:cs="Courier New" w:hint="default"/>
+      </w:rPr>
+    </w:lvl>
+    <w:lvl w:ilvl="2" w:tplc="040C0005" w:tentative="1">
+      <w:start w:val="1"/>
+      <w:numFmt w:val="bullet"/>
+      <w:lvlText w:val=""/>
+      <w:lvlJc w:val="left"/>
+      <w:pPr>
+        <w:ind w:left="2160" w:hanging="360"/>
+      </w:pPr>
+      <w:rPr>
+        <w:rFonts w:ascii="Wingdings" w:hAnsi="Wingdings" w:hint="default"/>
+      </w:rPr>
+    </w:lvl>
+    <w:lvl w:ilvl="3" w:tplc="040C0001" w:tentative="1">
+      <w:start w:val="1"/>
+      <w:numFmt w:val="bullet"/>
+      <w:lvlText w:val=""/>
+      <w:lvlJc w:val="left"/>
+      <w:pPr>
+        <w:ind w:left="2880" w:hanging="360"/>
+      </w:pPr>
+      <w:rPr>
+        <w:rFonts w:ascii="Symbol" w:hAnsi="Symbol" w:hint="default"/>
+      </w:rPr>
+    </w:lvl>
+    <w:lvl w:ilvl="4" w:tplc="040C0003" w:tentative="1">
+      <w:start w:val="1"/>
+      <w:numFmt w:val="bullet"/>
+      <w:lvlText w:val="o"/>
+      <w:lvlJc w:val="left"/>
+      <w:pPr>
+        <w:ind w:left="3600" w:hanging="360"/>
+      </w:pPr>
+      <w:rPr>
+        <w:rFonts w:ascii="Courier New" w:hAnsi="Courier New" w:cs="Courier New" w:hint="default"/>
+      </w:rPr>
+    </w:lvl>
+    <w:lvl w:ilvl="5" w:tplc="040C0005" w:tentative="1">
+      <w:start w:val="1"/>
+      <w:numFmt w:val="bullet"/>
+      <w:lvlText w:val=""/>
+      <w:lvlJc w:val="left"/>
+      <w:pPr>
+        <w:ind w:left="4320" w:hanging="360"/>
+      </w:pPr>
+      <w:rPr>
+        <w:rFonts w:ascii="Wingdings" w:hAnsi="Wingdings" w:hint="default"/>
+      </w:rPr>
+    </w:lvl>
+    <w:lvl w:ilvl="6" w:tplc="040C0001" w:tentative="1">
+      <w:start w:val="1"/>
+      <w:numFmt w:val="bullet"/>
+      <w:lvlText w:val=""/>
+      <w:lvlJc w:val="left"/>
+      <w:pPr>
+        <w:ind w:left="5040" w:hanging="360"/>
+      </w:pPr>
+      <w:rPr>
+        <w:rFonts w:ascii="Symbol" w:hAnsi="Symbol" w:hint="default"/>
+      </w:rPr>
+    </w:lvl>
+    <w:lvl w:ilvl="7" w:tplc="040C0003" w:tentative="1">
+      <w:start w:val="1"/>
+      <w:numFmt w:val="bullet"/>
+      <w:lvlText w:val="o"/>
+      <w:lvlJc w:val="left"/>
+      <w:pPr>
+        <w:ind w:left="5760" w:hanging="360"/>
+      </w:pPr>
+      <w:rPr>
+        <w:rFonts w:ascii="Courier New" w:hAnsi="Courier New" w:cs="Courier New" w:hint="default"/>
+      </w:rPr>
+    </w:lvl>
+    <w:lvl w:ilvl="8" w:tplc="040C0005" w:tentative="1">
+      <w:start w:val="1"/>
+      <w:numFmt w:val="bullet"/>
+      <w:lvlText w:val=""/>
+      <w:lvlJc w:val="left"/>
+      <w:pPr>
+        <w:ind w:left="6480" w:hanging="360"/>
+      </w:pPr>
+      <w:rPr>
+        <w:rFonts w:ascii="Wingdings" w:hAnsi="Wingdings" w:hint="default"/>
+      </w:rPr>
+    </w:lvl>
+  </w:abstractNum>
   <w:num w:numId="1">
     <w:abstractNumId w:val="5"/>
   </w:num>
@@ -3760,6 +3988,9 @@
   </w:num>
   <w:num w:numId="9">
     <w:abstractNumId w:val="3"/>
+  </w:num>
+  <w:num w:numId="10">
+    <w:abstractNumId w:val="9"/>
   </w:num>
 </w:numbering>
 </file>
@@ -4750,50 +4981,12 @@
         </w:p>
       </w:docPartBody>
     </w:docPart>
-    <w:docPart>
-      <w:docPartPr>
-        <w:name w:val="13562CBCD71347C294FA44620C128061"/>
-        <w:category>
-          <w:name w:val="Général"/>
-          <w:gallery w:val="placeholder"/>
-        </w:category>
-        <w:types>
-          <w:type w:val="bbPlcHdr"/>
-        </w:types>
-        <w:behaviors>
-          <w:behavior w:val="content"/>
-        </w:behaviors>
-        <w:guid w:val="{A5D1DE82-15D7-45FA-BB74-74118F07F623}"/>
-      </w:docPartPr>
-      <w:docPartBody>
-        <w:p>
-          <w:pPr>
-            <w:pStyle w:val="13562CBCD71347C294FA44620C128061"/>
-          </w:pPr>
-          <w:r>
-            <w:rPr>
-              <w:rFonts w:asciiTheme="majorHAnsi" w:eastAsiaTheme="majorEastAsia" w:hAnsiTheme="majorHAnsi" w:cstheme="majorBidi"/>
-              <w:sz w:val="36"/>
-              <w:szCs w:val="36"/>
-            </w:rPr>
-            <w:t>[Sous-titre du document]</w:t>
-          </w:r>
-        </w:p>
-      </w:docPartBody>
-    </w:docPart>
   </w:docParts>
 </w:glossaryDocument>
 </file>
 
 <file path=word/glossary/fontTable.xml><?xml version="1.0" encoding="utf-8"?>
 <w:fonts xmlns:mc="http://schemas.openxmlformats.org/markup-compatibility/2006" xmlns:r="http://schemas.openxmlformats.org/officeDocument/2006/relationships" xmlns:w="http://schemas.openxmlformats.org/wordprocessingml/2006/main" xmlns:w14="http://schemas.microsoft.com/office/word/2010/wordml" mc:Ignorable="w14">
-  <w:font w:name="Times New Roman">
-    <w:panose1 w:val="02020603050405020304"/>
-    <w:charset w:val="00"/>
-    <w:family w:val="roman"/>
-    <w:pitch w:val="variable"/>
-    <w:sig w:usb0="E0002AFF" w:usb1="C0007841" w:usb2="00000009" w:usb3="00000000" w:csb0="000001FF" w:csb1="00000000"/>
-  </w:font>
   <w:font w:name="Calibri">
     <w:panose1 w:val="020F0502020204030204"/>
     <w:charset w:val="00"/>
@@ -4809,6 +5002,34 @@
     <w:pitch w:val="variable"/>
     <w:sig w:usb0="00000003" w:usb1="288F0000" w:usb2="00000016" w:usb3="00000000" w:csb0="00040001" w:csb1="00000000"/>
   </w:font>
+  <w:font w:name="Times New Roman">
+    <w:panose1 w:val="02020603050405020304"/>
+    <w:charset w:val="00"/>
+    <w:family w:val="roman"/>
+    <w:pitch w:val="variable"/>
+    <w:sig w:usb0="E0002AFF" w:usb1="C0007841" w:usb2="00000009" w:usb3="00000000" w:csb0="000001FF" w:csb1="00000000"/>
+  </w:font>
+  <w:font w:name="Courier New">
+    <w:panose1 w:val="02070309020205020404"/>
+    <w:charset w:val="00"/>
+    <w:family w:val="modern"/>
+    <w:pitch w:val="fixed"/>
+    <w:sig w:usb0="E0002AFF" w:usb1="C0007843" w:usb2="00000009" w:usb3="00000000" w:csb0="000001FF" w:csb1="00000000"/>
+  </w:font>
+  <w:font w:name="Wingdings">
+    <w:panose1 w:val="05000000000000000000"/>
+    <w:charset w:val="02"/>
+    <w:family w:val="auto"/>
+    <w:pitch w:val="variable"/>
+    <w:sig w:usb0="00000000" w:usb1="10000000" w:usb2="00000000" w:usb3="00000000" w:csb0="80000000" w:csb1="00000000"/>
+  </w:font>
+  <w:font w:name="Symbol">
+    <w:panose1 w:val="05050102010706020507"/>
+    <w:charset w:val="02"/>
+    <w:family w:val="roman"/>
+    <w:pitch w:val="variable"/>
+    <w:sig w:usb0="00000000" w:usb1="10000000" w:usb2="00000000" w:usb3="00000000" w:csb0="80000000" w:csb1="00000000"/>
+  </w:font>
   <w:font w:name="Cambria">
     <w:panose1 w:val="02040503050406030204"/>
     <w:charset w:val="00"/>
@@ -4820,8 +5041,9 @@
     <w:panose1 w:val="020B0604030504040204"/>
     <w:charset w:val="00"/>
     <w:family w:val="swiss"/>
+    <w:notTrueType/>
     <w:pitch w:val="variable"/>
-    <w:sig w:usb0="E1002EFF" w:usb1="C000605B" w:usb2="00000029" w:usb3="00000000" w:csb0="000101FF" w:csb1="00000000"/>
+    <w:sig w:usb0="00000003" w:usb1="00000000" w:usb2="00000000" w:usb3="00000000" w:csb0="00000001" w:csb1="00000000"/>
   </w:font>
 </w:fonts>
 </file>
@@ -4842,6 +5064,7 @@
   <w:rsids>
     <w:rsidRoot w:val="00823ADE"/>
     <w:rsid w:val="00350DFC"/>
+    <w:rsid w:val="00670384"/>
     <w:rsid w:val="00823ADE"/>
     <w:rsid w:val="00BD0ECC"/>
     <w:rsid w:val="00D25458"/>
@@ -5599,7 +5822,7 @@
 </file>
 
 <file path=customXml/itemProps1.xml><?xml version="1.0" encoding="utf-8"?>
-<ds:datastoreItem xmlns:ds="http://schemas.openxmlformats.org/officeDocument/2006/customXml" ds:itemID="{378DF883-3567-4F05-A527-67304E744D38}">
+<ds:datastoreItem xmlns:ds="http://schemas.openxmlformats.org/officeDocument/2006/customXml" ds:itemID="{C77128A4-DADE-4600-B6D0-F217827F678F}">
   <ds:schemaRefs>
     <ds:schemaRef ds:uri="http://schemas.openxmlformats.org/officeDocument/2006/bibliography"/>
   </ds:schemaRefs>

</xml_diff>